<commit_message>
MGS-7609 minor formatting corrections to MTA doc
</commit_message>
<xml_diff>
--- a/housing-service/src/main/resources/templates/model-tenancy-agreement-2024.docx
+++ b/housing-service/src/main/resources/templates/model-tenancy-agreement-2024.docx
@@ -7516,25 +7516,7 @@
           <w:sz w:val="24"/>
           <w:szCs w:val="24"/>
         </w:rPr>
-        <w:t xml:space="preserve"> (</w:t>
-      </w:r>
-      <w:proofErr w:type="spellStart"/>
-      <w:r>
-        <w:rPr>
-          <w:rFonts w:cs="Arial"/>
-          <w:sz w:val="24"/>
-          <w:szCs w:val="24"/>
-        </w:rPr>
-        <w:t>RPZ</w:t>
-      </w:r>
-      <w:proofErr w:type="spellEnd"/>
-      <w:r>
-        <w:rPr>
-          <w:rFonts w:cs="Arial"/>
-          <w:sz w:val="24"/>
-          <w:szCs w:val="24"/>
-        </w:rPr>
-        <w:t>)</w:t>
+        <w:t xml:space="preserve"> (RPZ)</w:t>
       </w:r>
       <w:r>
         <w:rPr>
@@ -13146,667 +13128,606 @@
           <w:sz w:val="24"/>
           <w:szCs w:val="24"/>
         </w:rPr>
+        <w:t>«rentAmount»</w:t>
+      </w:r>
+      <w:r>
+        <w:rPr>
+          <w:rFonts w:cs="Arial"/>
+          <w:b/>
+          <w:sz w:val="24"/>
+          <w:szCs w:val="24"/>
+        </w:rPr>
+        <w:fldChar w:fldCharType="end"/>
+      </w:r>
+      <w:r>
+        <w:rPr>
+          <w:rFonts w:cs="Arial"/>
+          <w:b/>
+          <w:sz w:val="24"/>
+          <w:szCs w:val="24"/>
+        </w:rPr>
+        <w:t xml:space="preserve"> </w:t>
+      </w:r>
+      <w:r>
+        <w:rPr>
+          <w:rFonts w:cs="Arial"/>
+          <w:b/>
+          <w:sz w:val="24"/>
+          <w:szCs w:val="24"/>
+        </w:rPr>
+        <w:t xml:space="preserve">a </w:t>
+      </w:r>
+      <w:r>
+        <w:rPr>
+          <w:rFonts w:cs="Arial"/>
+          <w:b/>
+          <w:sz w:val="24"/>
+          <w:szCs w:val="24"/>
+        </w:rPr>
+        <w:fldChar w:fldCharType="begin"/>
+      </w:r>
+      <w:r>
+        <w:rPr>
+          <w:rFonts w:cs="Arial"/>
+          <w:b/>
+          <w:sz w:val="24"/>
+          <w:szCs w:val="24"/>
+        </w:rPr>
+        <w:instrText xml:space="preserve"> MERGEFIELD rentPaymentFrequency \* MERGEFORMAT </w:instrText>
+      </w:r>
+      <w:r>
+        <w:rPr>
+          <w:rFonts w:cs="Arial"/>
+          <w:b/>
+          <w:sz w:val="24"/>
+          <w:szCs w:val="24"/>
+        </w:rPr>
+        <w:fldChar w:fldCharType="separate"/>
+      </w:r>
+      <w:r>
+        <w:rPr>
+          <w:rFonts w:cs="Arial"/>
+          <w:b/>
+          <w:sz w:val="24"/>
+          <w:szCs w:val="24"/>
+        </w:rPr>
+        <w:t>«rentPaymentFrequency»</w:t>
+      </w:r>
+      <w:r>
+        <w:rPr>
+          <w:rFonts w:cs="Arial"/>
+          <w:b/>
+          <w:sz w:val="24"/>
+          <w:szCs w:val="24"/>
+        </w:rPr>
+        <w:fldChar w:fldCharType="end"/>
+      </w:r>
+      <w:r>
+        <w:rPr>
+          <w:rFonts w:cs="Arial"/>
+          <w:b/>
+          <w:sz w:val="24"/>
+          <w:szCs w:val="24"/>
+        </w:rPr>
+        <w:t xml:space="preserve"> payable in </w:t>
+      </w:r>
+      <w:r>
+        <w:rPr>
+          <w:rFonts w:cs="Arial"/>
+          <w:b/>
+          <w:sz w:val="24"/>
+          <w:szCs w:val="24"/>
+        </w:rPr>
+        <w:fldChar w:fldCharType="begin"/>
+      </w:r>
+      <w:r>
+        <w:rPr>
+          <w:rFonts w:cs="Arial"/>
+          <w:b/>
+          <w:sz w:val="24"/>
+          <w:szCs w:val="24"/>
+        </w:rPr>
+        <w:instrText xml:space="preserve"> MERGEFIELD advanceOrArrears \* MERGEFORMAT </w:instrText>
+      </w:r>
+      <w:r>
+        <w:rPr>
+          <w:rFonts w:cs="Arial"/>
+          <w:b/>
+          <w:sz w:val="24"/>
+          <w:szCs w:val="24"/>
+        </w:rPr>
+        <w:fldChar w:fldCharType="separate"/>
+      </w:r>
+      <w:r>
+        <w:rPr>
+          <w:rFonts w:cs="Arial"/>
+          <w:b/>
+          <w:sz w:val="24"/>
+          <w:szCs w:val="24"/>
+        </w:rPr>
+        <w:t>«advanceOrArrears»</w:t>
+      </w:r>
+      <w:r>
+        <w:rPr>
+          <w:rFonts w:cs="Arial"/>
+          <w:b/>
+          <w:sz w:val="24"/>
+          <w:szCs w:val="24"/>
+        </w:rPr>
+        <w:fldChar w:fldCharType="end"/>
+      </w:r>
+    </w:p>
+    <w:p>
+      <w:pPr>
+        <w:rPr>
+          <w:rFonts w:cs="Arial"/>
+          <w:b/>
+          <w:sz w:val="24"/>
+          <w:szCs w:val="24"/>
+        </w:rPr>
+      </w:pPr>
+    </w:p>
+    <w:p>
+      <w:pPr>
+        <w:rPr>
+          <w:rFonts w:cs="Arial"/>
+          <w:b/>
+          <w:sz w:val="24"/>
+          <w:szCs w:val="24"/>
+        </w:rPr>
+      </w:pPr>
+      <w:r>
+        <w:rPr>
+          <w:rFonts w:cs="Arial"/>
+          <w:b/>
+          <w:sz w:val="24"/>
+          <w:szCs w:val="24"/>
+        </w:rPr>
+        <w:t xml:space="preserve">The first payment will be paid </w:t>
+      </w:r>
+      <w:r>
+        <w:rPr>
+          <w:rFonts w:cs="Arial"/>
+          <w:b/>
+          <w:sz w:val="24"/>
+          <w:szCs w:val="24"/>
+        </w:rPr>
+        <w:t xml:space="preserve">on </w:t>
+      </w:r>
+      <w:r>
+        <w:rPr>
+          <w:rFonts w:cs="Arial"/>
+          <w:b/>
+          <w:sz w:val="24"/>
+          <w:szCs w:val="24"/>
+        </w:rPr>
+        <w:fldChar w:fldCharType="begin"/>
+      </w:r>
+      <w:r>
+        <w:rPr>
+          <w:rFonts w:cs="Arial"/>
+          <w:b/>
+          <w:sz w:val="24"/>
+          <w:szCs w:val="24"/>
+        </w:rPr>
+        <w:instrText xml:space="preserve"> MERGEFIELD firstPaymentDate \* MERGEFORMAT </w:instrText>
+      </w:r>
+      <w:r>
+        <w:rPr>
+          <w:rFonts w:cs="Arial"/>
+          <w:b/>
+          <w:sz w:val="24"/>
+          <w:szCs w:val="24"/>
+        </w:rPr>
+        <w:fldChar w:fldCharType="separate"/>
+      </w:r>
+      <w:r>
+        <w:rPr>
+          <w:rFonts w:cs="Arial"/>
+          <w:b/>
+          <w:sz w:val="24"/>
+          <w:szCs w:val="24"/>
+        </w:rPr>
+        <w:t>«firstPaymentDate»</w:t>
+      </w:r>
+      <w:r>
+        <w:rPr>
+          <w:rFonts w:cs="Arial"/>
+          <w:b/>
+          <w:sz w:val="24"/>
+          <w:szCs w:val="24"/>
+        </w:rPr>
+        <w:fldChar w:fldCharType="end"/>
+      </w:r>
+      <w:r>
+        <w:rPr>
+          <w:rFonts w:cs="Arial"/>
+          <w:b/>
+          <w:sz w:val="24"/>
+          <w:szCs w:val="24"/>
+        </w:rPr>
+        <w:t xml:space="preserve"> </w:t>
+      </w:r>
+      <w:r>
+        <w:rPr>
+          <w:rFonts w:cs="Arial"/>
+          <w:b/>
+          <w:sz w:val="24"/>
+          <w:szCs w:val="24"/>
+        </w:rPr>
+        <w:t>and</w:t>
+      </w:r>
+      <w:r>
+        <w:rPr>
+          <w:rFonts w:cs="Arial"/>
+          <w:b/>
+          <w:sz w:val="24"/>
+          <w:szCs w:val="24"/>
+        </w:rPr>
+        <w:t xml:space="preserve"> will be for the sum of </w:t>
+      </w:r>
+      <w:r>
+        <w:rPr>
+          <w:rFonts w:cs="Arial"/>
+          <w:b/>
+          <w:sz w:val="24"/>
+          <w:szCs w:val="24"/>
+        </w:rPr>
+        <w:t>£</w:t>
+      </w:r>
+      <w:r>
+        <w:rPr>
+          <w:rFonts w:cs="Arial"/>
+          <w:b/>
+          <w:sz w:val="24"/>
+          <w:szCs w:val="24"/>
+        </w:rPr>
+        <w:fldChar w:fldCharType="begin"/>
+      </w:r>
+      <w:r>
+        <w:rPr>
+          <w:rFonts w:cs="Arial"/>
+          <w:b/>
+          <w:sz w:val="24"/>
+          <w:szCs w:val="24"/>
+        </w:rPr>
+        <w:instrText xml:space="preserve"> MERGEFIELD firstPaymentAmount \* MERGEFORMAT </w:instrText>
+      </w:r>
+      <w:r>
+        <w:rPr>
+          <w:rFonts w:cs="Arial"/>
+          <w:b/>
+          <w:sz w:val="24"/>
+          <w:szCs w:val="24"/>
+        </w:rPr>
+        <w:fldChar w:fldCharType="separate"/>
+      </w:r>
+      <w:r>
+        <w:rPr>
+          <w:rFonts w:cs="Arial"/>
+          <w:b/>
+          <w:sz w:val="24"/>
+          <w:szCs w:val="24"/>
+        </w:rPr>
+        <w:t>«firstPaymentAmount»</w:t>
+      </w:r>
+      <w:r>
+        <w:rPr>
+          <w:rFonts w:cs="Arial"/>
+          <w:b/>
+          <w:sz w:val="24"/>
+          <w:szCs w:val="24"/>
+        </w:rPr>
+        <w:fldChar w:fldCharType="end"/>
+      </w:r>
+      <w:r>
+        <w:rPr>
+          <w:rFonts w:cs="Arial"/>
+          <w:b/>
+          <w:sz w:val="24"/>
+          <w:szCs w:val="24"/>
+        </w:rPr>
+        <w:t xml:space="preserve"> </w:t>
+      </w:r>
+      <w:r>
+        <w:rPr>
+          <w:rFonts w:cs="Arial"/>
+          <w:b/>
+          <w:sz w:val="24"/>
+          <w:szCs w:val="24"/>
+        </w:rPr>
+        <w:t>in respect of the period</w:t>
+      </w:r>
+      <w:r>
+        <w:rPr>
+          <w:rFonts w:cs="Arial"/>
+          <w:b/>
+          <w:sz w:val="24"/>
+          <w:szCs w:val="24"/>
+        </w:rPr>
+        <w:t xml:space="preserve"> </w:t>
+      </w:r>
+      <w:r>
+        <w:rPr>
+          <w:rFonts w:cs="Arial"/>
+          <w:b/>
+          <w:sz w:val="24"/>
+          <w:szCs w:val="24"/>
+        </w:rPr>
+        <w:fldChar w:fldCharType="begin"/>
+      </w:r>
+      <w:r>
+        <w:rPr>
+          <w:rFonts w:cs="Arial"/>
+          <w:b/>
+          <w:sz w:val="24"/>
+          <w:szCs w:val="24"/>
+        </w:rPr>
+        <w:instrText xml:space="preserve"> MERGEFIELD firstPaymentPeriodStart \* MERGEFORMAT </w:instrText>
+      </w:r>
+      <w:r>
+        <w:rPr>
+          <w:rFonts w:cs="Arial"/>
+          <w:b/>
+          <w:sz w:val="24"/>
+          <w:szCs w:val="24"/>
+        </w:rPr>
+        <w:fldChar w:fldCharType="separate"/>
+      </w:r>
+      <w:r>
+        <w:rPr>
+          <w:rFonts w:cs="Arial"/>
+          <w:b/>
+          <w:sz w:val="24"/>
+          <w:szCs w:val="24"/>
+        </w:rPr>
+        <w:t>«firstPaymentPeriodStart»</w:t>
+      </w:r>
+      <w:r>
+        <w:rPr>
+          <w:rFonts w:cs="Arial"/>
+          <w:b/>
+          <w:sz w:val="24"/>
+          <w:szCs w:val="24"/>
+        </w:rPr>
+        <w:fldChar w:fldCharType="end"/>
+      </w:r>
+      <w:r>
+        <w:rPr>
+          <w:rFonts w:cs="Arial"/>
+          <w:b/>
+          <w:sz w:val="24"/>
+          <w:szCs w:val="24"/>
+        </w:rPr>
+        <w:t xml:space="preserve"> </w:t>
+      </w:r>
+      <w:r>
+        <w:rPr>
+          <w:rFonts w:cs="Arial"/>
+          <w:b/>
+          <w:sz w:val="24"/>
+          <w:szCs w:val="24"/>
+        </w:rPr>
+        <w:t>to</w:t>
+      </w:r>
+      <w:r>
+        <w:rPr>
+          <w:rFonts w:cs="Arial"/>
+          <w:b/>
+          <w:sz w:val="24"/>
+          <w:szCs w:val="24"/>
+        </w:rPr>
+        <w:t xml:space="preserve"> </w:t>
+      </w:r>
+      <w:r>
+        <w:rPr>
+          <w:rFonts w:cs="Arial"/>
+          <w:b/>
+          <w:sz w:val="24"/>
+          <w:szCs w:val="24"/>
+        </w:rPr>
+        <w:fldChar w:fldCharType="begin"/>
+      </w:r>
+      <w:r>
+        <w:rPr>
+          <w:rFonts w:cs="Arial"/>
+          <w:b/>
+          <w:sz w:val="24"/>
+          <w:szCs w:val="24"/>
+        </w:rPr>
+        <w:instrText xml:space="preserve"> MERGEFIELD firstPaymentPeriodEnd \* MERGEFORMAT </w:instrText>
+      </w:r>
+      <w:r>
+        <w:rPr>
+          <w:rFonts w:cs="Arial"/>
+          <w:b/>
+          <w:sz w:val="24"/>
+          <w:szCs w:val="24"/>
+        </w:rPr>
+        <w:fldChar w:fldCharType="separate"/>
+      </w:r>
+      <w:r>
+        <w:rPr>
+          <w:rFonts w:cs="Arial"/>
+          <w:b/>
+          <w:sz w:val="24"/>
+          <w:szCs w:val="24"/>
+        </w:rPr>
+        <w:t>«firstPaymentPeriodEnd»</w:t>
+      </w:r>
+      <w:r>
+        <w:rPr>
+          <w:rFonts w:cs="Arial"/>
+          <w:b/>
+          <w:sz w:val="24"/>
+          <w:szCs w:val="24"/>
+        </w:rPr>
+        <w:fldChar w:fldCharType="end"/>
+      </w:r>
+      <w:r>
+        <w:rPr>
+          <w:rFonts w:cs="Arial"/>
+          <w:b/>
+          <w:sz w:val="24"/>
+          <w:szCs w:val="24"/>
+        </w:rPr>
+        <w:t xml:space="preserve">. </w:t>
+      </w:r>
+      <w:r>
+        <w:rPr>
+          <w:rFonts w:cs="Arial"/>
+          <w:b/>
+          <w:sz w:val="24"/>
+          <w:szCs w:val="24"/>
+        </w:rPr>
+        <w:t>(</w:t>
+      </w:r>
+      <w:r>
+        <w:rPr>
+          <w:rFonts w:cs="Arial"/>
+          <w:b/>
+          <w:sz w:val="24"/>
+          <w:szCs w:val="24"/>
+        </w:rPr>
+        <w:t xml:space="preserve">The maximum </w:t>
+      </w:r>
+      <w:r>
+        <w:rPr>
+          <w:rFonts w:cs="Arial"/>
+          <w:b/>
+          <w:sz w:val="24"/>
+          <w:szCs w:val="24"/>
+        </w:rPr>
+        <w:t xml:space="preserve">amount of </w:t>
+      </w:r>
+      <w:r>
+        <w:rPr>
+          <w:rFonts w:cs="Arial"/>
+          <w:b/>
+          <w:sz w:val="24"/>
+          <w:szCs w:val="24"/>
+        </w:rPr>
+        <w:t xml:space="preserve">rent which can be paid in advance is 6 months’ </w:t>
+      </w:r>
+      <w:r>
+        <w:rPr>
+          <w:rFonts w:cs="Arial"/>
+          <w:b/>
+          <w:sz w:val="24"/>
+          <w:szCs w:val="24"/>
+        </w:rPr>
+        <w:t>rent</w:t>
+      </w:r>
+      <w:r>
+        <w:rPr>
+          <w:rFonts w:cs="Arial"/>
+          <w:b/>
+          <w:sz w:val="24"/>
+          <w:szCs w:val="24"/>
+        </w:rPr>
+        <w:t>.</w:t>
+      </w:r>
+      <w:r>
+        <w:rPr>
+          <w:rFonts w:cs="Arial"/>
+          <w:b/>
+          <w:sz w:val="24"/>
+          <w:szCs w:val="24"/>
+        </w:rPr>
+        <w:t>)</w:t>
+      </w:r>
+    </w:p>
+    <w:p>
+      <w:pPr>
+        <w:rPr>
+          <w:rFonts w:cs="Arial"/>
+          <w:b/>
+          <w:sz w:val="24"/>
+          <w:szCs w:val="24"/>
+        </w:rPr>
+      </w:pPr>
+    </w:p>
+    <w:p>
+      <w:pPr>
+        <w:rPr>
+          <w:rFonts w:cs="Arial"/>
+          <w:b/>
+          <w:sz w:val="24"/>
+          <w:szCs w:val="24"/>
+        </w:rPr>
+      </w:pPr>
+      <w:r>
+        <w:rPr>
+          <w:rFonts w:cs="Arial"/>
+          <w:b/>
+          <w:sz w:val="24"/>
+          <w:szCs w:val="24"/>
+        </w:rPr>
+        <w:t xml:space="preserve">Thereafter </w:t>
+      </w:r>
+      <w:r>
+        <w:rPr>
+          <w:rFonts w:cs="Arial"/>
+          <w:b/>
+          <w:sz w:val="24"/>
+          <w:szCs w:val="24"/>
+        </w:rPr>
+        <w:t xml:space="preserve">payments </w:t>
+      </w:r>
+      <w:r>
+        <w:rPr>
+          <w:rFonts w:cs="Arial"/>
+          <w:b/>
+          <w:sz w:val="24"/>
+          <w:szCs w:val="24"/>
+        </w:rPr>
+        <w:t xml:space="preserve">of </w:t>
+      </w:r>
+      <w:r>
+        <w:rPr>
+          <w:rFonts w:cs="Arial"/>
+          <w:b/>
+          <w:sz w:val="24"/>
+          <w:szCs w:val="24"/>
+        </w:rPr>
+        <w:t>£</w:t>
+      </w:r>
+      <w:r>
+        <w:rPr>
+          <w:rFonts w:cs="Arial"/>
+          <w:b/>
+          <w:sz w:val="24"/>
+          <w:szCs w:val="24"/>
+        </w:rPr>
+        <w:fldChar w:fldCharType="begin"/>
+      </w:r>
+      <w:r>
+        <w:rPr>
+          <w:rFonts w:cs="Arial"/>
+          <w:b/>
+          <w:sz w:val="24"/>
+          <w:szCs w:val="24"/>
+        </w:rPr>
+        <w:instrText xml:space="preserve"> MERGEFIELD rentAmount \* MERGEFORMAT </w:instrText>
+      </w:r>
+      <w:r>
+        <w:rPr>
+          <w:rFonts w:cs="Arial"/>
+          <w:b/>
+          <w:sz w:val="24"/>
+          <w:szCs w:val="24"/>
+        </w:rPr>
+        <w:fldChar w:fldCharType="separate"/>
+      </w:r>
+      <w:r>
+        <w:rPr>
+          <w:rFonts w:cs="Arial"/>
+          <w:b/>
+          <w:sz w:val="24"/>
+          <w:szCs w:val="24"/>
+        </w:rPr>
         <w:t>«</w:t>
       </w:r>
-      <w:proofErr w:type="spellStart"/>
-      <w:r>
-        <w:rPr>
-          <w:rFonts w:cs="Arial"/>
-          <w:b/>
-          <w:sz w:val="24"/>
-          <w:szCs w:val="24"/>
-        </w:rPr>
-        <w:t>rentAmount</w:t>
-      </w:r>
-      <w:proofErr w:type="spellEnd"/>
-      <w:r>
-        <w:rPr>
-          <w:rFonts w:cs="Arial"/>
-          <w:b/>
-          <w:sz w:val="24"/>
-          <w:szCs w:val="24"/>
-        </w:rPr>
-        <w:t>»</w:t>
-      </w:r>
-      <w:r>
-        <w:rPr>
-          <w:rFonts w:cs="Arial"/>
-          <w:b/>
-          <w:sz w:val="24"/>
-          <w:szCs w:val="24"/>
-        </w:rPr>
-        <w:fldChar w:fldCharType="end"/>
-      </w:r>
-      <w:r>
-        <w:rPr>
-          <w:rFonts w:cs="Arial"/>
-          <w:b/>
-          <w:sz w:val="24"/>
-          <w:szCs w:val="24"/>
-        </w:rPr>
-        <w:t xml:space="preserve"> </w:t>
-      </w:r>
-      <w:r>
-        <w:rPr>
-          <w:rFonts w:cs="Arial"/>
-          <w:b/>
-          <w:sz w:val="24"/>
-          <w:szCs w:val="24"/>
-        </w:rPr>
-        <w:t xml:space="preserve">a </w:t>
-      </w:r>
-      <w:r>
-        <w:rPr>
-          <w:rFonts w:cs="Arial"/>
-          <w:b/>
-          <w:sz w:val="24"/>
-          <w:szCs w:val="24"/>
-        </w:rPr>
-        <w:fldChar w:fldCharType="begin"/>
-      </w:r>
-      <w:r>
-        <w:rPr>
-          <w:rFonts w:cs="Arial"/>
-          <w:b/>
-          <w:sz w:val="24"/>
-          <w:szCs w:val="24"/>
-        </w:rPr>
-        <w:instrText xml:space="preserve"> MERGEFIELD rentPaymentFrequency \* MERGEFORMAT </w:instrText>
-      </w:r>
-      <w:r>
-        <w:rPr>
-          <w:rFonts w:cs="Arial"/>
-          <w:b/>
-          <w:sz w:val="24"/>
-          <w:szCs w:val="24"/>
-        </w:rPr>
-        <w:fldChar w:fldCharType="separate"/>
-      </w:r>
-      <w:r>
-        <w:rPr>
-          <w:rFonts w:cs="Arial"/>
-          <w:b/>
-          <w:sz w:val="24"/>
-          <w:szCs w:val="24"/>
-        </w:rPr>
-        <w:t>«rentPaymentFrequency»</w:t>
-      </w:r>
-      <w:r>
-        <w:rPr>
-          <w:rFonts w:cs="Arial"/>
-          <w:b/>
-          <w:sz w:val="24"/>
-          <w:szCs w:val="24"/>
-        </w:rPr>
-        <w:fldChar w:fldCharType="end"/>
-      </w:r>
-      <w:r>
-        <w:rPr>
-          <w:rFonts w:cs="Arial"/>
-          <w:b/>
-          <w:sz w:val="24"/>
-          <w:szCs w:val="24"/>
-        </w:rPr>
-        <w:t xml:space="preserve"> payable in </w:t>
-      </w:r>
-      <w:r>
-        <w:rPr>
-          <w:rFonts w:cs="Arial"/>
-          <w:b/>
-          <w:sz w:val="24"/>
-          <w:szCs w:val="24"/>
-        </w:rPr>
-        <w:fldChar w:fldCharType="begin"/>
-      </w:r>
-      <w:r>
-        <w:rPr>
-          <w:rFonts w:cs="Arial"/>
-          <w:b/>
-          <w:sz w:val="24"/>
-          <w:szCs w:val="24"/>
-        </w:rPr>
-        <w:instrText xml:space="preserve"> MERGEFIELD advanceOrArrears \* MERGEFORMAT </w:instrText>
-      </w:r>
-      <w:r>
-        <w:rPr>
-          <w:rFonts w:cs="Arial"/>
-          <w:b/>
-          <w:sz w:val="24"/>
-          <w:szCs w:val="24"/>
-        </w:rPr>
-        <w:fldChar w:fldCharType="separate"/>
-      </w:r>
-      <w:r>
-        <w:rPr>
-          <w:rFonts w:cs="Arial"/>
-          <w:b/>
-          <w:sz w:val="24"/>
-          <w:szCs w:val="24"/>
-        </w:rPr>
-        <w:t>«advanceOrArrears»</w:t>
-      </w:r>
-      <w:r>
-        <w:rPr>
-          <w:rFonts w:cs="Arial"/>
-          <w:b/>
-          <w:sz w:val="24"/>
-          <w:szCs w:val="24"/>
-        </w:rPr>
-        <w:fldChar w:fldCharType="end"/>
-      </w:r>
-    </w:p>
-    <w:p>
-      <w:pPr>
-        <w:rPr>
-          <w:rFonts w:cs="Arial"/>
-          <w:b/>
-          <w:sz w:val="24"/>
-          <w:szCs w:val="24"/>
-        </w:rPr>
-      </w:pPr>
-    </w:p>
-    <w:p>
-      <w:pPr>
-        <w:rPr>
-          <w:rFonts w:cs="Arial"/>
-          <w:b/>
-          <w:sz w:val="24"/>
-          <w:szCs w:val="24"/>
-        </w:rPr>
-      </w:pPr>
-      <w:r>
-        <w:rPr>
-          <w:rFonts w:cs="Arial"/>
-          <w:b/>
-          <w:sz w:val="24"/>
-          <w:szCs w:val="24"/>
-        </w:rPr>
-        <w:t xml:space="preserve">The first payment will be paid </w:t>
-      </w:r>
-      <w:r>
-        <w:rPr>
-          <w:rFonts w:cs="Arial"/>
-          <w:b/>
-          <w:sz w:val="24"/>
-          <w:szCs w:val="24"/>
-        </w:rPr>
-        <w:t xml:space="preserve">on </w:t>
-      </w:r>
-      <w:r>
-        <w:rPr>
-          <w:rFonts w:cs="Arial"/>
-          <w:b/>
-          <w:sz w:val="24"/>
-          <w:szCs w:val="24"/>
-        </w:rPr>
-        <w:fldChar w:fldCharType="begin"/>
-      </w:r>
-      <w:r>
-        <w:rPr>
-          <w:rFonts w:cs="Arial"/>
-          <w:b/>
-          <w:sz w:val="24"/>
-          <w:szCs w:val="24"/>
-        </w:rPr>
-        <w:instrText xml:space="preserve"> MERGEFIELD firstPaymentDate \* MERGEFORMAT </w:instrText>
-      </w:r>
-      <w:r>
-        <w:rPr>
-          <w:rFonts w:cs="Arial"/>
-          <w:b/>
-          <w:sz w:val="24"/>
-          <w:szCs w:val="24"/>
-        </w:rPr>
-        <w:fldChar w:fldCharType="separate"/>
-      </w:r>
-      <w:r>
-        <w:rPr>
-          <w:rFonts w:cs="Arial"/>
-          <w:b/>
-          <w:sz w:val="24"/>
-          <w:szCs w:val="24"/>
-        </w:rPr>
-        <w:t>«firstPaymentDate»</w:t>
-      </w:r>
-      <w:r>
-        <w:rPr>
-          <w:rFonts w:cs="Arial"/>
-          <w:b/>
-          <w:sz w:val="24"/>
-          <w:szCs w:val="24"/>
-        </w:rPr>
-        <w:fldChar w:fldCharType="end"/>
-      </w:r>
-      <w:r>
-        <w:rPr>
-          <w:rFonts w:cs="Arial"/>
-          <w:b/>
-          <w:sz w:val="24"/>
-          <w:szCs w:val="24"/>
-        </w:rPr>
-        <w:t xml:space="preserve"> </w:t>
-      </w:r>
-      <w:r>
-        <w:rPr>
-          <w:rFonts w:cs="Arial"/>
-          <w:b/>
-          <w:sz w:val="24"/>
-          <w:szCs w:val="24"/>
-        </w:rPr>
-        <w:t>and</w:t>
-      </w:r>
-      <w:r>
-        <w:rPr>
-          <w:rFonts w:cs="Arial"/>
-          <w:b/>
-          <w:sz w:val="24"/>
-          <w:szCs w:val="24"/>
-        </w:rPr>
-        <w:t xml:space="preserve"> will be for the sum of </w:t>
-      </w:r>
-      <w:r>
-        <w:rPr>
-          <w:rFonts w:cs="Arial"/>
-          <w:b/>
-          <w:sz w:val="24"/>
-          <w:szCs w:val="24"/>
-        </w:rPr>
-        <w:t>£</w:t>
-      </w:r>
-      <w:r>
-        <w:rPr>
-          <w:rFonts w:cs="Arial"/>
-          <w:b/>
-          <w:sz w:val="24"/>
-          <w:szCs w:val="24"/>
-        </w:rPr>
-        <w:fldChar w:fldCharType="begin"/>
-      </w:r>
-      <w:r>
-        <w:rPr>
-          <w:rFonts w:cs="Arial"/>
-          <w:b/>
-          <w:sz w:val="24"/>
-          <w:szCs w:val="24"/>
-        </w:rPr>
-        <w:instrText xml:space="preserve"> MERGEFIELD firstPaymentAmount \* MERGEFORMAT </w:instrText>
-      </w:r>
-      <w:r>
-        <w:rPr>
-          <w:rFonts w:cs="Arial"/>
-          <w:b/>
-          <w:sz w:val="24"/>
-          <w:szCs w:val="24"/>
-        </w:rPr>
-        <w:fldChar w:fldCharType="separate"/>
-      </w:r>
-      <w:r>
-        <w:rPr>
-          <w:rFonts w:cs="Arial"/>
-          <w:b/>
-          <w:sz w:val="24"/>
-          <w:szCs w:val="24"/>
-        </w:rPr>
-        <w:t>«</w:t>
-      </w:r>
-      <w:proofErr w:type="spellStart"/>
-      <w:r>
-        <w:rPr>
-          <w:rFonts w:cs="Arial"/>
-          <w:b/>
-          <w:sz w:val="24"/>
-          <w:szCs w:val="24"/>
-        </w:rPr>
-        <w:t>firstPaymentAmount</w:t>
-      </w:r>
-      <w:proofErr w:type="spellEnd"/>
-      <w:r>
-        <w:rPr>
-          <w:rFonts w:cs="Arial"/>
-          <w:b/>
-          <w:sz w:val="24"/>
-          <w:szCs w:val="24"/>
-        </w:rPr>
-        <w:t>»</w:t>
-      </w:r>
-      <w:r>
-        <w:rPr>
-          <w:rFonts w:cs="Arial"/>
-          <w:b/>
-          <w:sz w:val="24"/>
-          <w:szCs w:val="24"/>
-        </w:rPr>
-        <w:fldChar w:fldCharType="end"/>
-      </w:r>
-      <w:r>
-        <w:rPr>
-          <w:rFonts w:cs="Arial"/>
-          <w:b/>
-          <w:sz w:val="24"/>
-          <w:szCs w:val="24"/>
-        </w:rPr>
-        <w:t xml:space="preserve"> </w:t>
-      </w:r>
-      <w:r>
-        <w:rPr>
-          <w:rFonts w:cs="Arial"/>
-          <w:b/>
-          <w:sz w:val="24"/>
-          <w:szCs w:val="24"/>
-        </w:rPr>
-        <w:t>in respect of the period</w:t>
-      </w:r>
-      <w:r>
-        <w:rPr>
-          <w:rFonts w:cs="Arial"/>
-          <w:b/>
-          <w:sz w:val="24"/>
-          <w:szCs w:val="24"/>
-        </w:rPr>
-        <w:t xml:space="preserve"> </w:t>
-      </w:r>
-      <w:r>
-        <w:rPr>
-          <w:rFonts w:cs="Arial"/>
-          <w:b/>
-          <w:sz w:val="24"/>
-          <w:szCs w:val="24"/>
-        </w:rPr>
-        <w:fldChar w:fldCharType="begin"/>
-      </w:r>
-      <w:r>
-        <w:rPr>
-          <w:rFonts w:cs="Arial"/>
-          <w:b/>
-          <w:sz w:val="24"/>
-          <w:szCs w:val="24"/>
-        </w:rPr>
-        <w:instrText xml:space="preserve"> MERGEFIELD firstPaymentPeriodStart \* MERGEFORMAT </w:instrText>
-      </w:r>
-      <w:r>
-        <w:rPr>
-          <w:rFonts w:cs="Arial"/>
-          <w:b/>
-          <w:sz w:val="24"/>
-          <w:szCs w:val="24"/>
-        </w:rPr>
-        <w:fldChar w:fldCharType="separate"/>
-      </w:r>
-      <w:r>
-        <w:rPr>
-          <w:rFonts w:cs="Arial"/>
-          <w:b/>
-          <w:sz w:val="24"/>
-          <w:szCs w:val="24"/>
-        </w:rPr>
-        <w:t>«firstPaymentPeriodStart»</w:t>
-      </w:r>
-      <w:r>
-        <w:rPr>
-          <w:rFonts w:cs="Arial"/>
-          <w:b/>
-          <w:sz w:val="24"/>
-          <w:szCs w:val="24"/>
-        </w:rPr>
-        <w:fldChar w:fldCharType="end"/>
-      </w:r>
-      <w:r>
-        <w:rPr>
-          <w:rFonts w:cs="Arial"/>
-          <w:b/>
-          <w:sz w:val="24"/>
-          <w:szCs w:val="24"/>
-        </w:rPr>
-        <w:t xml:space="preserve"> </w:t>
-      </w:r>
-      <w:r>
-        <w:rPr>
-          <w:rFonts w:cs="Arial"/>
-          <w:b/>
-          <w:sz w:val="24"/>
-          <w:szCs w:val="24"/>
-        </w:rPr>
-        <w:t>to</w:t>
-      </w:r>
-      <w:r>
-        <w:rPr>
-          <w:rFonts w:cs="Arial"/>
-          <w:b/>
-          <w:sz w:val="24"/>
-          <w:szCs w:val="24"/>
-        </w:rPr>
-        <w:t xml:space="preserve"> </w:t>
-      </w:r>
-      <w:r>
-        <w:rPr>
-          <w:rFonts w:cs="Arial"/>
-          <w:b/>
-          <w:sz w:val="24"/>
-          <w:szCs w:val="24"/>
-        </w:rPr>
-        <w:fldChar w:fldCharType="begin"/>
-      </w:r>
-      <w:r>
-        <w:rPr>
-          <w:rFonts w:cs="Arial"/>
-          <w:b/>
-          <w:sz w:val="24"/>
-          <w:szCs w:val="24"/>
-        </w:rPr>
-        <w:instrText xml:space="preserve"> MERGEFIELD firstPaymentPeriodEnd \* MERGEFORMAT </w:instrText>
-      </w:r>
-      <w:r>
-        <w:rPr>
-          <w:rFonts w:cs="Arial"/>
-          <w:b/>
-          <w:sz w:val="24"/>
-          <w:szCs w:val="24"/>
-        </w:rPr>
-        <w:fldChar w:fldCharType="separate"/>
-      </w:r>
-      <w:r>
-        <w:rPr>
-          <w:rFonts w:cs="Arial"/>
-          <w:b/>
-          <w:sz w:val="24"/>
-          <w:szCs w:val="24"/>
-        </w:rPr>
-        <w:t>«</w:t>
-      </w:r>
-      <w:proofErr w:type="spellStart"/>
-      <w:r>
-        <w:rPr>
-          <w:rFonts w:cs="Arial"/>
-          <w:b/>
-          <w:sz w:val="24"/>
-          <w:szCs w:val="24"/>
-        </w:rPr>
-        <w:t>firstPaymentPeriodEnd</w:t>
-      </w:r>
-      <w:proofErr w:type="spellEnd"/>
-      <w:r>
-        <w:rPr>
-          <w:rFonts w:cs="Arial"/>
-          <w:b/>
-          <w:sz w:val="24"/>
-          <w:szCs w:val="24"/>
-        </w:rPr>
-        <w:t>»</w:t>
-      </w:r>
-      <w:r>
-        <w:rPr>
-          <w:rFonts w:cs="Arial"/>
-          <w:b/>
-          <w:sz w:val="24"/>
-          <w:szCs w:val="24"/>
-        </w:rPr>
-        <w:fldChar w:fldCharType="end"/>
-      </w:r>
-      <w:r>
-        <w:rPr>
-          <w:rFonts w:cs="Arial"/>
-          <w:b/>
-          <w:sz w:val="24"/>
-          <w:szCs w:val="24"/>
-        </w:rPr>
-        <w:t xml:space="preserve">. </w:t>
-      </w:r>
-      <w:r>
-        <w:rPr>
-          <w:rFonts w:cs="Arial"/>
-          <w:b/>
-          <w:sz w:val="24"/>
-          <w:szCs w:val="24"/>
-        </w:rPr>
-        <w:t>(</w:t>
-      </w:r>
-      <w:r>
-        <w:rPr>
-          <w:rFonts w:cs="Arial"/>
-          <w:b/>
-          <w:sz w:val="24"/>
-          <w:szCs w:val="24"/>
-        </w:rPr>
-        <w:t xml:space="preserve">The maximum </w:t>
-      </w:r>
-      <w:r>
-        <w:rPr>
-          <w:rFonts w:cs="Arial"/>
-          <w:b/>
-          <w:sz w:val="24"/>
-          <w:szCs w:val="24"/>
-        </w:rPr>
-        <w:t xml:space="preserve">amount of </w:t>
-      </w:r>
-      <w:r>
-        <w:rPr>
-          <w:rFonts w:cs="Arial"/>
-          <w:b/>
-          <w:sz w:val="24"/>
-          <w:szCs w:val="24"/>
-        </w:rPr>
-        <w:t xml:space="preserve">rent which can be paid in advance is 6 months’ </w:t>
-      </w:r>
-      <w:r>
-        <w:rPr>
-          <w:rFonts w:cs="Arial"/>
-          <w:b/>
-          <w:sz w:val="24"/>
-          <w:szCs w:val="24"/>
-        </w:rPr>
-        <w:t>rent</w:t>
-      </w:r>
-      <w:r>
-        <w:rPr>
-          <w:rFonts w:cs="Arial"/>
-          <w:b/>
-          <w:sz w:val="24"/>
-          <w:szCs w:val="24"/>
-        </w:rPr>
-        <w:t>.</w:t>
-      </w:r>
-      <w:r>
-        <w:rPr>
-          <w:rFonts w:cs="Arial"/>
-          <w:b/>
-          <w:sz w:val="24"/>
-          <w:szCs w:val="24"/>
-        </w:rPr>
-        <w:t>)</w:t>
-      </w:r>
-    </w:p>
-    <w:p>
-      <w:pPr>
-        <w:rPr>
-          <w:rFonts w:cs="Arial"/>
-          <w:b/>
-          <w:sz w:val="24"/>
-          <w:szCs w:val="24"/>
-        </w:rPr>
-      </w:pPr>
-    </w:p>
-    <w:p>
-      <w:pPr>
-        <w:rPr>
-          <w:rFonts w:cs="Arial"/>
-          <w:b/>
-          <w:sz w:val="24"/>
-          <w:szCs w:val="24"/>
-        </w:rPr>
-      </w:pPr>
-      <w:r>
-        <w:rPr>
-          <w:rFonts w:cs="Arial"/>
-          <w:b/>
-          <w:sz w:val="24"/>
-          <w:szCs w:val="24"/>
-        </w:rPr>
-        <w:t xml:space="preserve">Thereafter </w:t>
-      </w:r>
-      <w:r>
-        <w:rPr>
-          <w:rFonts w:cs="Arial"/>
-          <w:b/>
-          <w:sz w:val="24"/>
-          <w:szCs w:val="24"/>
-        </w:rPr>
-        <w:t xml:space="preserve">payments </w:t>
-      </w:r>
-      <w:r>
-        <w:rPr>
-          <w:rFonts w:cs="Arial"/>
-          <w:b/>
-          <w:sz w:val="24"/>
-          <w:szCs w:val="24"/>
-        </w:rPr>
-        <w:t xml:space="preserve">of </w:t>
-      </w:r>
-      <w:r>
-        <w:rPr>
-          <w:rFonts w:cs="Arial"/>
-          <w:b/>
-          <w:sz w:val="24"/>
-          <w:szCs w:val="24"/>
-        </w:rPr>
-        <w:t>£</w:t>
-      </w:r>
-      <w:r>
-        <w:rPr>
-          <w:rFonts w:cs="Arial"/>
-          <w:b/>
-          <w:sz w:val="24"/>
-          <w:szCs w:val="24"/>
-        </w:rPr>
-        <w:fldChar w:fldCharType="begin"/>
-      </w:r>
-      <w:r>
-        <w:rPr>
-          <w:rFonts w:cs="Arial"/>
-          <w:b/>
-          <w:sz w:val="24"/>
-          <w:szCs w:val="24"/>
-        </w:rPr>
-        <w:instrText xml:space="preserve"> MERGEFIELD rentAmount \* MERGEFORMAT </w:instrText>
-      </w:r>
-      <w:r>
-        <w:rPr>
-          <w:rFonts w:cs="Arial"/>
-          <w:b/>
-          <w:sz w:val="24"/>
-          <w:szCs w:val="24"/>
-        </w:rPr>
-        <w:fldChar w:fldCharType="separate"/>
-      </w:r>
-      <w:r>
-        <w:rPr>
-          <w:rFonts w:cs="Arial"/>
-          <w:b/>
-          <w:sz w:val="24"/>
-          <w:szCs w:val="24"/>
-        </w:rPr>
-        <w:t>«</w:t>
-      </w:r>
-      <w:proofErr w:type="spellStart"/>
       <w:r>
         <w:rPr>
           <w:rFonts w:cs="Arial"/>
@@ -13823,17 +13744,7 @@
           <w:sz w:val="24"/>
           <w:szCs w:val="24"/>
         </w:rPr>
-        <w:t>entAmount</w:t>
-      </w:r>
-      <w:proofErr w:type="spellEnd"/>
-      <w:r>
-        <w:rPr>
-          <w:rFonts w:cs="Arial"/>
-          <w:b/>
-          <w:sz w:val="24"/>
-          <w:szCs w:val="24"/>
-        </w:rPr>
-        <w:t>»</w:t>
+        <w:t>entAmount»</w:t>
       </w:r>
       <w:r>
         <w:rPr>
@@ -15000,29 +14911,7 @@
           <w:sz w:val="24"/>
           <w:szCs w:val="24"/>
         </w:rPr>
-        <w:t>(</w:t>
-      </w:r>
-      <w:proofErr w:type="spellStart"/>
-      <w:r>
-        <w:rPr>
-          <w:rFonts w:cs="Arial"/>
-          <w:b/>
-          <w:bCs/>
-          <w:sz w:val="24"/>
-          <w:szCs w:val="24"/>
-        </w:rPr>
-        <w:t>RPZ</w:t>
-      </w:r>
-      <w:proofErr w:type="spellEnd"/>
-      <w:r>
-        <w:rPr>
-          <w:rFonts w:cs="Arial"/>
-          <w:b/>
-          <w:bCs/>
-          <w:sz w:val="24"/>
-          <w:szCs w:val="24"/>
-        </w:rPr>
-        <w:t>)</w:t>
+        <w:t>(RPZ)</w:t>
       </w:r>
       <w:r>
         <w:rPr>
@@ -32803,47 +32692,7 @@
             <w:u w:val="single"/>
           </w:rPr>
           <w:lastRenderedPageBreak/>
-          <w:t xml:space="preserve">Ordinary Cause Rules) 1993 </w:t>
-        </w:r>
-        <w:proofErr w:type="spellStart"/>
-        <w:r>
-          <w:rPr>
-            <w:color w:val="0000FF"/>
-            <w:sz w:val="24"/>
-            <w:szCs w:val="24"/>
-            <w:u w:val="single"/>
-          </w:rPr>
-          <w:t>No.1956</w:t>
-        </w:r>
-        <w:proofErr w:type="spellEnd"/>
-        <w:r>
-          <w:rPr>
-            <w:color w:val="0000FF"/>
-            <w:sz w:val="24"/>
-            <w:szCs w:val="24"/>
-            <w:u w:val="single"/>
-          </w:rPr>
-          <w:t xml:space="preserve"> (</w:t>
-        </w:r>
-        <w:proofErr w:type="spellStart"/>
-        <w:r>
-          <w:rPr>
-            <w:color w:val="0000FF"/>
-            <w:sz w:val="24"/>
-            <w:szCs w:val="24"/>
-            <w:u w:val="single"/>
-          </w:rPr>
-          <w:t>S.223</w:t>
-        </w:r>
-        <w:proofErr w:type="spellEnd"/>
-        <w:r>
-          <w:rPr>
-            <w:color w:val="0000FF"/>
-            <w:sz w:val="24"/>
-            <w:szCs w:val="24"/>
-            <w:u w:val="single"/>
-          </w:rPr>
-          <w:t>)</w:t>
+          <w:t>Ordinary Cause Rules) 1993 No.1956 (S.223)</w:t>
         </w:r>
       </w:hyperlink>
       <w:r>
@@ -33492,29 +33341,7 @@
           <w:lang w:val="en"/>
         </w:rPr>
         <w:lastRenderedPageBreak/>
-        <w:t xml:space="preserve">HMO landlords must have a </w:t>
-      </w:r>
-      <w:proofErr w:type="spellStart"/>
-      <w:r>
-        <w:rPr>
-          <w:rFonts w:cs="Arial"/>
-          <w:color w:val="auto"/>
-          <w:sz w:val="24"/>
-          <w:szCs w:val="24"/>
-          <w:lang w:val="en"/>
-        </w:rPr>
-        <w:t>licence</w:t>
-      </w:r>
-      <w:proofErr w:type="spellEnd"/>
-      <w:r>
-        <w:rPr>
-          <w:rFonts w:cs="Arial"/>
-          <w:color w:val="auto"/>
-          <w:sz w:val="24"/>
-          <w:szCs w:val="24"/>
-          <w:lang w:val="en"/>
-        </w:rPr>
-        <w:t xml:space="preserve"> from the local authority to make sure that</w:t>
+        <w:t>HMO landlords must have a licence from the local authority to make sure that</w:t>
       </w:r>
       <w:r>
         <w:rPr>
@@ -42740,25 +42567,7 @@
           <w:sz w:val="24"/>
           <w:szCs w:val="24"/>
         </w:rPr>
-        <w:t>an Electrical Installation Condition Report (</w:t>
-      </w:r>
-      <w:proofErr w:type="spellStart"/>
-      <w:r>
-        <w:rPr>
-          <w:rFonts w:cs="Arial"/>
-          <w:sz w:val="24"/>
-          <w:szCs w:val="24"/>
-        </w:rPr>
-        <w:t>EICR</w:t>
-      </w:r>
-      <w:proofErr w:type="spellEnd"/>
-      <w:r>
-        <w:rPr>
-          <w:rFonts w:cs="Arial"/>
-          <w:sz w:val="24"/>
-          <w:szCs w:val="24"/>
-        </w:rPr>
-        <w:t xml:space="preserve">) on any fixed </w:t>
+        <w:t xml:space="preserve">an Electrical Installation Condition Report (EICR) on any fixed </w:t>
       </w:r>
       <w:r>
         <w:rPr>
@@ -42932,25 +42741,7 @@
           <w:sz w:val="24"/>
           <w:szCs w:val="24"/>
         </w:rPr>
-        <w:t xml:space="preserve">The </w:t>
-      </w:r>
-      <w:proofErr w:type="spellStart"/>
-      <w:r>
-        <w:rPr>
-          <w:rFonts w:cs="Arial"/>
-          <w:sz w:val="24"/>
-          <w:szCs w:val="24"/>
-        </w:rPr>
-        <w:t>EICR</w:t>
-      </w:r>
-      <w:proofErr w:type="spellEnd"/>
-      <w:r>
-        <w:rPr>
-          <w:rFonts w:cs="Arial"/>
-          <w:sz w:val="24"/>
-          <w:szCs w:val="24"/>
-        </w:rPr>
-        <w:t xml:space="preserve"> must cover: </w:t>
+        <w:t xml:space="preserve">The EICR must cover: </w:t>
       </w:r>
     </w:p>
     <w:p>
@@ -45974,8 +45765,37 @@
           <w:sz w:val="24"/>
           <w:szCs w:val="24"/>
         </w:rPr>
-        <w:t xml:space="preserve">(see note above on Electrical Safety); and </w:t>
-      </w:r>
+        <w:t>(see note above on Electrical Safety);</w:t>
+      </w:r>
+      <w:r>
+        <w:rPr>
+          <w:sz w:val="24"/>
+          <w:szCs w:val="24"/>
+        </w:rPr>
+        <w:t xml:space="preserve"> </w:t>
+      </w:r>
+      <w:r>
+        <w:rPr>
+          <w:sz w:val="24"/>
+          <w:szCs w:val="24"/>
+        </w:rPr>
+        <w:t>and</w:t>
+      </w:r>
+    </w:p>
+    <w:p>
+      <w:pPr>
+        <w:pStyle w:val="ListBullet3"/>
+        <w:tabs>
+          <w:tab w:val="num" w:pos="1919"/>
+        </w:tabs>
+        <w:ind w:left="1919"/>
+        <w:jc w:val="left"/>
+        <w:rPr>
+          <w:rFonts w:cs="Arial"/>
+          <w:sz w:val="24"/>
+          <w:szCs w:val="24"/>
+        </w:rPr>
+      </w:pPr>
       <w:r>
         <w:rPr>
           <w:rFonts w:cs="Arial"/>
@@ -46895,25 +46715,7 @@
           <w:sz w:val="24"/>
           <w:szCs w:val="24"/>
         </w:rPr>
-        <w:t xml:space="preserve">access </w:t>
-      </w:r>
-      <w:proofErr w:type="spellStart"/>
-      <w:r>
-        <w:rPr>
-          <w:rFonts w:cs="Arial"/>
-          <w:sz w:val="24"/>
-          <w:szCs w:val="24"/>
-        </w:rPr>
-        <w:t>outwith</w:t>
-      </w:r>
-      <w:proofErr w:type="spellEnd"/>
-      <w:r>
-        <w:rPr>
-          <w:rFonts w:cs="Arial"/>
-          <w:sz w:val="24"/>
-          <w:szCs w:val="24"/>
-        </w:rPr>
-        <w:t xml:space="preserve"> such times if this would allow work to be done more quickly.</w:t>
+        <w:t>access outwith such times if this would allow work to be done more quickly.</w:t>
       </w:r>
     </w:p>
     <w:p>
@@ -56886,34 +56688,7 @@
           <w:szCs w:val="24"/>
         </w:rPr>
         <w:br/>
-        <w:t xml:space="preserve">GLASGOW </w:t>
-      </w:r>
-      <w:proofErr w:type="spellStart"/>
-      <w:r>
-        <w:rPr>
-          <w:rFonts w:cs="Arial"/>
-          <w:sz w:val="24"/>
-          <w:szCs w:val="24"/>
-        </w:rPr>
-        <w:t>G2</w:t>
-      </w:r>
-      <w:proofErr w:type="spellEnd"/>
-      <w:r>
-        <w:rPr>
-          <w:rFonts w:cs="Arial"/>
-          <w:sz w:val="24"/>
-          <w:szCs w:val="24"/>
-        </w:rPr>
-        <w:t xml:space="preserve"> </w:t>
-      </w:r>
-      <w:proofErr w:type="spellStart"/>
-      <w:r>
-        <w:rPr>
-          <w:rFonts w:cs="Arial"/>
-          <w:sz w:val="24"/>
-          <w:szCs w:val="24"/>
-        </w:rPr>
-        <w:t>8</w:t>
+        <w:t>GLASGOW G2 8</w:t>
       </w:r>
       <w:r>
         <w:rPr>
@@ -56923,7 +56698,6 @@
         </w:rPr>
         <w:t>GT</w:t>
       </w:r>
-      <w:proofErr w:type="spellEnd"/>
     </w:p>
     <w:p>
       <w:pPr>
@@ -57086,7 +56860,6 @@
           <w:szCs w:val="24"/>
         </w:rPr>
       </w:pPr>
-      <w:proofErr w:type="spellStart"/>
       <w:r>
         <w:rPr>
           <w:rFonts w:cs="Arial"/>
@@ -57094,29 +56867,8 @@
           <w:sz w:val="24"/>
           <w:szCs w:val="24"/>
         </w:rPr>
-        <w:t>DD1</w:t>
-      </w:r>
-      <w:proofErr w:type="spellEnd"/>
-      <w:r>
-        <w:rPr>
-          <w:rFonts w:cs="Arial"/>
-          <w:color w:val="000000"/>
-          <w:sz w:val="24"/>
-          <w:szCs w:val="24"/>
-        </w:rPr>
-        <w:t xml:space="preserve"> </w:t>
-      </w:r>
-      <w:proofErr w:type="spellStart"/>
-      <w:r>
-        <w:rPr>
-          <w:rFonts w:cs="Arial"/>
-          <w:color w:val="000000"/>
-          <w:sz w:val="24"/>
-          <w:szCs w:val="24"/>
-        </w:rPr>
-        <w:t>4NY</w:t>
-      </w:r>
-      <w:proofErr w:type="spellEnd"/>
+        <w:t>DD1 4NY</w:t>
+      </w:r>
       <w:r>
         <w:rPr>
           <w:rFonts w:cs="Arial"/>
@@ -58114,7 +57866,7 @@
           <w:sz w:val="24"/>
           <w:szCs w:val="24"/>
         </w:rPr>
-        <w:t>0333</w:t>
+        <w:t>03333</w:t>
       </w:r>
       <w:r>
         <w:rPr>
@@ -58132,7 +57884,7 @@
           <w:sz w:val="24"/>
           <w:szCs w:val="24"/>
         </w:rPr>
-        <w:t>321</w:t>
+        <w:t>213</w:t>
       </w:r>
       <w:r>
         <w:rPr>
@@ -58150,7 +57902,7 @@
           <w:sz w:val="24"/>
           <w:szCs w:val="24"/>
         </w:rPr>
-        <w:t>3136</w:t>
+        <w:t>136</w:t>
       </w:r>
     </w:p>
     <w:p>
@@ -58218,7 +57970,6 @@
           <w:szCs w:val="24"/>
         </w:rPr>
       </w:pPr>
-      <w:proofErr w:type="spellStart"/>
       <w:r>
         <w:rPr>
           <w:rFonts w:cs="Arial"/>
@@ -58228,19 +57979,7 @@
           <w:sz w:val="24"/>
           <w:szCs w:val="24"/>
         </w:rPr>
-        <w:t>Mydeposits</w:t>
-      </w:r>
-      <w:proofErr w:type="spellEnd"/>
-      <w:r>
-        <w:rPr>
-          <w:rFonts w:cs="Arial"/>
-          <w:b/>
-          <w:bCs/>
-          <w:color w:val="000000"/>
-          <w:sz w:val="24"/>
-          <w:szCs w:val="24"/>
-        </w:rPr>
-        <w:t xml:space="preserve"> Scotland</w:t>
+        <w:t>Mydeposits Scotland</w:t>
       </w:r>
     </w:p>
     <w:p>
@@ -59132,7 +58871,6 @@
           <w:szCs w:val="24"/>
         </w:rPr>
       </w:pPr>
-      <w:proofErr w:type="spellStart"/>
       <w:r>
         <w:rPr>
           <w:rFonts w:cs="Arial"/>
@@ -59144,7 +58882,6 @@
         </w:rPr>
         <w:t>Propertymark</w:t>
       </w:r>
-      <w:proofErr w:type="spellEnd"/>
     </w:p>
     <w:p>
       <w:pPr>

</xml_diff>